<commit_message>
Codified Lists. Fixed title page.
</commit_message>
<xml_diff>
--- a/forms/michael_norman_notice_of_submission.docx
+++ b/forms/michael_norman_notice_of_submission.docx
@@ -1641,23 +1641,22 @@
                 <w:sdt>
                   <w:sdtPr>
                     <w:rPr>
-                      <w:rFonts w:cstheme="minorHAnsi"/>
+                      <w:rFonts w:ascii="LinLibertine" w:eastAsia="Times New Roman" w:hAnsi="LinLibertine" w:cs="Times New Roman"/>
+                      <w:lang w:eastAsia="en-GB"/>
                     </w:rPr>
                     <w:id w:val="-1160778481"/>
                     <w:placeholder>
                       <w:docPart w:val="EC7BE79723534A2FB8F9D4F229D6C9F3"/>
                     </w:placeholder>
-                    <w:showingPlcHdr/>
                     <w:text/>
                   </w:sdtPr>
                   <w:sdtContent>
                     <w:r>
                       <w:rPr>
-                        <w:rStyle w:val="PlaceholderText"/>
-                        <w:rFonts w:cstheme="minorHAnsi"/>
-                        <w:color w:val="FF0000"/>
+                        <w:rFonts w:ascii="LinLibertine" w:eastAsia="Times New Roman" w:hAnsi="LinLibertine" w:cs="Times New Roman"/>
+                        <w:lang w:eastAsia="en-GB"/>
                       </w:rPr>
-                      <w:t>Click or tap here to enter text.</w:t>
+                      <w:t>79740</w:t>
                     </w:r>
                   </w:sdtContent>
                 </w:sdt>
@@ -6268,10 +6267,10 @@
   </w:font>
   <w:font w:name="Wingdings">
     <w:panose1 w:val="05000000000000000000"/>
-    <w:charset w:val="02"/>
-    <w:family w:val="auto"/>
+    <w:charset w:val="4D"/>
+    <w:family w:val="decorative"/>
     <w:pitch w:val="variable"/>
-    <w:sig w:usb0="00000000" w:usb1="10000000" w:usb2="00000000" w:usb3="00000000" w:csb0="80000000" w:csb1="00000000"/>
+    <w:sig w:usb0="00000003" w:usb1="00000000" w:usb2="00000000" w:usb3="00000000" w:csb0="80000001" w:csb1="00000000"/>
   </w:font>
   <w:font w:name="Calibri">
     <w:panose1 w:val="020F0502020204030204"/>
@@ -6293,6 +6292,13 @@
     <w:family w:val="swiss"/>
     <w:pitch w:val="variable"/>
     <w:sig w:usb0="E0002EFF" w:usb1="C000785B" w:usb2="00000009" w:usb3="00000000" w:csb0="000001FF" w:csb1="00000000"/>
+  </w:font>
+  <w:font w:name="LinLibertine">
+    <w:altName w:val="Cambria"/>
+    <w:panose1 w:val="020B0604020202020204"/>
+    <w:charset w:val="00"/>
+    <w:family w:val="roman"/>
+    <w:pitch w:val="default"/>
   </w:font>
   <w:font w:name="MS Gothic">
     <w:altName w:val="ＭＳ ゴシック"/>
@@ -6333,8 +6339,8 @@
     <w:rsid w:val="003E2BF8"/>
     <w:rsid w:val="00516114"/>
     <w:rsid w:val="00581E37"/>
+    <w:rsid w:val="00695A5B"/>
     <w:rsid w:val="0070202B"/>
-    <w:rsid w:val="0075603B"/>
     <w:rsid w:val="007D1488"/>
     <w:rsid w:val="00A82C63"/>
     <w:rsid w:val="00B2663C"/>

</xml_diff>